<commit_message>
update gateway, add conveyor belt simulation and done project
</commit_message>
<xml_diff>
--- a/report/BTL-docs.docx
+++ b/report/BTL-docs.docx
@@ -40,6 +40,12 @@
       </w:r>
       <w:r>
         <w:t>I2C</w:t>
+      </w:r>
+    </w:p>
+    <w:p/>
+    <w:p>
+      <w:r>
+        <w:t>Cảm biến siêu âm phát hiện vật ở gần: Chân 32 - 33</w:t>
       </w:r>
     </w:p>
     <w:p/>

</xml_diff>